<commit_message>
employee managment created using vue
</commit_message>
<xml_diff>
--- a/steps.docx
+++ b/steps.docx
@@ -1924,16 +1924,2032 @@
         <w:spacing w:after="0" w:line="240" w:lineRule="auto"/>
         <w:ind w:right="-1080"/>
         <w:rPr>
-          <w:sz w:val="36"/>
-          <w:szCs w:val="32"/>
-        </w:rPr>
-      </w:pPr>
-      <w:r>
-        <w:rPr>
-          <w:sz w:val="36"/>
-          <w:szCs w:val="32"/>
-        </w:rPr>
-        <w:t>php artisan make:controller Api/EmployeeController --resource</w:t>
+          <w:color w:val="2E74B5" w:themeColor="accent1" w:themeShade="BF"/>
+          <w:sz w:val="36"/>
+          <w:szCs w:val="32"/>
+        </w:rPr>
+      </w:pPr>
+      <w:r>
+        <w:rPr>
+          <w:color w:val="2E74B5" w:themeColor="accent1" w:themeShade="BF"/>
+          <w:sz w:val="36"/>
+          <w:szCs w:val="32"/>
+        </w:rPr>
+        <w:t xml:space="preserve">php artisan make:controller Api/EmployeeController </w:t>
+      </w:r>
+      <w:r>
+        <w:rPr>
+          <w:color w:val="2E74B5" w:themeColor="accent1" w:themeShade="BF"/>
+          <w:sz w:val="36"/>
+          <w:szCs w:val="32"/>
+        </w:rPr>
+        <w:t>–</w:t>
+      </w:r>
+      <w:r>
+        <w:rPr>
+          <w:color w:val="2E74B5" w:themeColor="accent1" w:themeShade="BF"/>
+          <w:sz w:val="36"/>
+          <w:szCs w:val="32"/>
+        </w:rPr>
+        <w:t>resource</w:t>
+      </w:r>
+    </w:p>
+    <w:p>
+      <w:pPr>
+        <w:spacing w:after="0" w:line="240" w:lineRule="auto"/>
+        <w:ind w:right="-1080"/>
+        <w:rPr>
+          <w:sz w:val="36"/>
+          <w:szCs w:val="32"/>
+        </w:rPr>
+      </w:pPr>
+    </w:p>
+    <w:p>
+      <w:pPr>
+        <w:pStyle w:val="ListParagraph"/>
+        <w:numPr>
+          <w:ilvl w:val="0"/>
+          <w:numId w:val="11"/>
+        </w:numPr>
+        <w:spacing w:after="0" w:line="240" w:lineRule="auto"/>
+        <w:ind w:right="-1080"/>
+        <w:rPr>
+          <w:sz w:val="36"/>
+          <w:szCs w:val="32"/>
+        </w:rPr>
+      </w:pPr>
+      <w:r>
+        <w:rPr>
+          <w:sz w:val="36"/>
+          <w:szCs w:val="32"/>
+        </w:rPr>
+        <w:t>Add this to web.php</w:t>
+      </w:r>
+    </w:p>
+    <w:p>
+      <w:pPr>
+        <w:pStyle w:val="ListParagraph"/>
+        <w:spacing w:after="0" w:line="240" w:lineRule="auto"/>
+        <w:ind w:right="-1080"/>
+        <w:rPr>
+          <w:color w:val="2E74B5" w:themeColor="accent1" w:themeShade="BF"/>
+          <w:sz w:val="36"/>
+          <w:szCs w:val="32"/>
+        </w:rPr>
+      </w:pPr>
+      <w:r>
+        <w:rPr>
+          <w:color w:val="2E74B5" w:themeColor="accent1" w:themeShade="BF"/>
+          <w:sz w:val="36"/>
+          <w:szCs w:val="32"/>
+        </w:rPr>
+        <w:t>Route::get('{any}',function (){</w:t>
+      </w:r>
+    </w:p>
+    <w:p>
+      <w:pPr>
+        <w:pStyle w:val="ListParagraph"/>
+        <w:spacing w:after="0" w:line="240" w:lineRule="auto"/>
+        <w:ind w:right="-1080"/>
+        <w:rPr>
+          <w:color w:val="2E74B5" w:themeColor="accent1" w:themeShade="BF"/>
+          <w:sz w:val="36"/>
+          <w:szCs w:val="32"/>
+        </w:rPr>
+      </w:pPr>
+      <w:r>
+        <w:rPr>
+          <w:color w:val="2E74B5" w:themeColor="accent1" w:themeShade="BF"/>
+          <w:sz w:val="36"/>
+          <w:szCs w:val="32"/>
+        </w:rPr>
+        <w:t xml:space="preserve">   return view('employee.index');</w:t>
+      </w:r>
+    </w:p>
+    <w:p>
+      <w:pPr>
+        <w:pStyle w:val="ListParagraph"/>
+        <w:spacing w:after="0" w:line="240" w:lineRule="auto"/>
+        <w:ind w:right="-1080"/>
+        <w:rPr>
+          <w:color w:val="2E74B5" w:themeColor="accent1" w:themeShade="BF"/>
+          <w:sz w:val="36"/>
+          <w:szCs w:val="32"/>
+        </w:rPr>
+      </w:pPr>
+      <w:r>
+        <w:rPr>
+          <w:color w:val="2E74B5" w:themeColor="accent1" w:themeShade="BF"/>
+          <w:sz w:val="36"/>
+          <w:szCs w:val="32"/>
+        </w:rPr>
+        <w:t>})-&gt;where('any</w:t>
+      </w:r>
+      <w:r>
+        <w:rPr>
+          <w:color w:val="2E74B5" w:themeColor="accent1" w:themeShade="BF"/>
+          <w:sz w:val="36"/>
+          <w:szCs w:val="32"/>
+        </w:rPr>
+        <w:t>','.*');</w:t>
+      </w:r>
+    </w:p>
+    <w:p>
+      <w:pPr>
+        <w:pStyle w:val="ListParagraph"/>
+        <w:spacing w:after="0" w:line="240" w:lineRule="auto"/>
+        <w:ind w:right="-1080"/>
+        <w:rPr>
+          <w:color w:val="000000" w:themeColor="text1"/>
+          <w:sz w:val="36"/>
+          <w:szCs w:val="32"/>
+        </w:rPr>
+      </w:pPr>
+      <w:r>
+        <w:rPr>
+          <w:color w:val="000000" w:themeColor="text1"/>
+          <w:sz w:val="36"/>
+          <w:szCs w:val="32"/>
+        </w:rPr>
+        <w:t>Whaterver wrong path you type in url it will be redirected to employee.index</w:t>
+      </w:r>
+    </w:p>
+    <w:p>
+      <w:pPr>
+        <w:pStyle w:val="ListParagraph"/>
+        <w:spacing w:after="0" w:line="240" w:lineRule="auto"/>
+        <w:ind w:right="-1080"/>
+        <w:rPr>
+          <w:sz w:val="36"/>
+          <w:szCs w:val="32"/>
+        </w:rPr>
+      </w:pPr>
+    </w:p>
+    <w:p>
+      <w:pPr>
+        <w:pStyle w:val="ListParagraph"/>
+        <w:spacing w:after="0" w:line="240" w:lineRule="auto"/>
+        <w:ind w:right="-1080"/>
+        <w:rPr>
+          <w:sz w:val="36"/>
+          <w:szCs w:val="32"/>
+        </w:rPr>
+      </w:pPr>
+    </w:p>
+    <w:p>
+      <w:pPr>
+        <w:pStyle w:val="ListParagraph"/>
+        <w:spacing w:after="0" w:line="240" w:lineRule="auto"/>
+        <w:ind w:right="-1080"/>
+        <w:rPr>
+          <w:sz w:val="36"/>
+          <w:szCs w:val="32"/>
+        </w:rPr>
+      </w:pPr>
+    </w:p>
+    <w:p>
+      <w:pPr>
+        <w:pStyle w:val="ListParagraph"/>
+        <w:spacing w:after="0" w:line="240" w:lineRule="auto"/>
+        <w:ind w:right="-1080"/>
+        <w:rPr>
+          <w:sz w:val="36"/>
+          <w:szCs w:val="32"/>
+        </w:rPr>
+      </w:pPr>
+    </w:p>
+    <w:p>
+      <w:pPr>
+        <w:pStyle w:val="ListParagraph"/>
+        <w:numPr>
+          <w:ilvl w:val="0"/>
+          <w:numId w:val="11"/>
+        </w:numPr>
+        <w:spacing w:after="0" w:line="240" w:lineRule="auto"/>
+        <w:ind w:right="-1080"/>
+        <w:rPr>
+          <w:sz w:val="36"/>
+          <w:szCs w:val="32"/>
+        </w:rPr>
+      </w:pPr>
+      <w:r>
+        <w:rPr>
+          <w:sz w:val="36"/>
+          <w:szCs w:val="32"/>
+        </w:rPr>
+        <w:lastRenderedPageBreak/>
+        <w:t>Create employees directory in views and inside it create index.blade.php</w:t>
+      </w:r>
+    </w:p>
+    <w:p>
+      <w:pPr>
+        <w:pStyle w:val="ListParagraph"/>
+        <w:spacing w:after="0" w:line="240" w:lineRule="auto"/>
+        <w:ind w:right="-1080"/>
+        <w:rPr>
+          <w:sz w:val="36"/>
+          <w:szCs w:val="32"/>
+        </w:rPr>
+      </w:pPr>
+      <w:r>
+        <w:rPr>
+          <w:sz w:val="36"/>
+          <w:szCs w:val="32"/>
+        </w:rPr>
+        <w:t>And write following code</w:t>
+      </w:r>
+    </w:p>
+    <w:p>
+      <w:pPr>
+        <w:shd w:val="clear" w:color="auto" w:fill="2B2B2B"/>
+        <w:tabs>
+          <w:tab w:val="left" w:pos="916"/>
+          <w:tab w:val="left" w:pos="1832"/>
+          <w:tab w:val="left" w:pos="2748"/>
+          <w:tab w:val="left" w:pos="3664"/>
+          <w:tab w:val="left" w:pos="4580"/>
+          <w:tab w:val="left" w:pos="5496"/>
+          <w:tab w:val="left" w:pos="6412"/>
+          <w:tab w:val="left" w:pos="7328"/>
+          <w:tab w:val="left" w:pos="8244"/>
+          <w:tab w:val="left" w:pos="9160"/>
+          <w:tab w:val="left" w:pos="10076"/>
+          <w:tab w:val="left" w:pos="10992"/>
+          <w:tab w:val="left" w:pos="11908"/>
+          <w:tab w:val="left" w:pos="12824"/>
+          <w:tab w:val="left" w:pos="13740"/>
+          <w:tab w:val="left" w:pos="14656"/>
+        </w:tabs>
+        <w:spacing w:after="0" w:line="240" w:lineRule="auto"/>
+        <w:rPr>
+          <w:rFonts w:ascii="Courier New" w:eastAsia="Times New Roman" w:hAnsi="Courier New" w:cs="Courier New"/>
+          <w:color w:val="A9B7C6"/>
+          <w:sz w:val="30"/>
+          <w:szCs w:val="30"/>
+        </w:rPr>
+      </w:pPr>
+      <w:r>
+        <w:rPr>
+          <w:rFonts w:ascii="Courier New" w:eastAsia="Times New Roman" w:hAnsi="Courier New" w:cs="Courier New"/>
+          <w:color w:val="CC7832"/>
+          <w:sz w:val="30"/>
+          <w:szCs w:val="30"/>
+          <w:shd w:val="clear" w:color="auto" w:fill="232525"/>
+        </w:rPr>
+        <w:t>@extends(</w:t>
+      </w:r>
+      <w:r>
+        <w:rPr>
+          <w:rFonts w:ascii="Courier New" w:eastAsia="Times New Roman" w:hAnsi="Courier New" w:cs="Courier New"/>
+          <w:color w:val="6A8759"/>
+          <w:sz w:val="30"/>
+          <w:szCs w:val="30"/>
+          <w:shd w:val="clear" w:color="auto" w:fill="364135"/>
+        </w:rPr>
+        <w:t>'layouts.main'</w:t>
+      </w:r>
+      <w:r>
+        <w:rPr>
+          <w:rFonts w:ascii="Courier New" w:eastAsia="Times New Roman" w:hAnsi="Courier New" w:cs="Courier New"/>
+          <w:color w:val="CC7832"/>
+          <w:sz w:val="30"/>
+          <w:szCs w:val="30"/>
+          <w:shd w:val="clear" w:color="auto" w:fill="232525"/>
+        </w:rPr>
+        <w:t>)</w:t>
+      </w:r>
+      <w:r>
+        <w:rPr>
+          <w:rFonts w:ascii="Courier New" w:eastAsia="Times New Roman" w:hAnsi="Courier New" w:cs="Courier New"/>
+          <w:color w:val="CC7832"/>
+          <w:sz w:val="30"/>
+          <w:szCs w:val="30"/>
+          <w:shd w:val="clear" w:color="auto" w:fill="232525"/>
+        </w:rPr>
+        <w:br/>
+        <w:t>@section(</w:t>
+      </w:r>
+      <w:r>
+        <w:rPr>
+          <w:rFonts w:ascii="Courier New" w:eastAsia="Times New Roman" w:hAnsi="Courier New" w:cs="Courier New"/>
+          <w:color w:val="6A8759"/>
+          <w:sz w:val="30"/>
+          <w:szCs w:val="30"/>
+          <w:shd w:val="clear" w:color="auto" w:fill="364135"/>
+        </w:rPr>
+        <w:t>'content'</w:t>
+      </w:r>
+      <w:r>
+        <w:rPr>
+          <w:rFonts w:ascii="Courier New" w:eastAsia="Times New Roman" w:hAnsi="Courier New" w:cs="Courier New"/>
+          <w:color w:val="CC7832"/>
+          <w:sz w:val="30"/>
+          <w:szCs w:val="30"/>
+          <w:shd w:val="clear" w:color="auto" w:fill="232525"/>
+        </w:rPr>
+        <w:t>)</w:t>
+      </w:r>
+      <w:r>
+        <w:rPr>
+          <w:rFonts w:ascii="Courier New" w:eastAsia="Times New Roman" w:hAnsi="Courier New" w:cs="Courier New"/>
+          <w:color w:val="CC7832"/>
+          <w:sz w:val="30"/>
+          <w:szCs w:val="30"/>
+          <w:shd w:val="clear" w:color="auto" w:fill="232525"/>
+        </w:rPr>
+        <w:br/>
+        <w:t xml:space="preserve">    </w:t>
+      </w:r>
+      <w:r>
+        <w:rPr>
+          <w:rFonts w:ascii="Courier New" w:eastAsia="Times New Roman" w:hAnsi="Courier New" w:cs="Courier New"/>
+          <w:color w:val="E8BF6A"/>
+          <w:sz w:val="30"/>
+          <w:szCs w:val="30"/>
+        </w:rPr>
+        <w:t xml:space="preserve">&lt;div </w:t>
+      </w:r>
+      <w:r>
+        <w:rPr>
+          <w:rFonts w:ascii="Courier New" w:eastAsia="Times New Roman" w:hAnsi="Courier New" w:cs="Courier New"/>
+          <w:color w:val="BABABA"/>
+          <w:sz w:val="30"/>
+          <w:szCs w:val="30"/>
+        </w:rPr>
+        <w:t>id</w:t>
+      </w:r>
+      <w:r>
+        <w:rPr>
+          <w:rFonts w:ascii="Courier New" w:eastAsia="Times New Roman" w:hAnsi="Courier New" w:cs="Courier New"/>
+          <w:color w:val="A5C261"/>
+          <w:sz w:val="30"/>
+          <w:szCs w:val="30"/>
+        </w:rPr>
+        <w:t>="app"</w:t>
+      </w:r>
+      <w:r>
+        <w:rPr>
+          <w:rFonts w:ascii="Courier New" w:eastAsia="Times New Roman" w:hAnsi="Courier New" w:cs="Courier New"/>
+          <w:color w:val="E8BF6A"/>
+          <w:sz w:val="30"/>
+          <w:szCs w:val="30"/>
+        </w:rPr>
+        <w:t>&gt;</w:t>
+      </w:r>
+      <w:r>
+        <w:rPr>
+          <w:rFonts w:ascii="Courier New" w:eastAsia="Times New Roman" w:hAnsi="Courier New" w:cs="Courier New"/>
+          <w:color w:val="E8BF6A"/>
+          <w:sz w:val="30"/>
+          <w:szCs w:val="30"/>
+        </w:rPr>
+        <w:br/>
+        <w:t xml:space="preserve">        </w:t>
+      </w:r>
+      <w:r>
+        <w:rPr>
+          <w:rFonts w:ascii="Courier New" w:eastAsia="Times New Roman" w:hAnsi="Courier New" w:cs="Courier New"/>
+          <w:color w:val="E8BF6A"/>
+          <w:sz w:val="30"/>
+          <w:szCs w:val="30"/>
+        </w:rPr>
+        <w:br/>
+        <w:t xml:space="preserve">    &lt;/div&gt;</w:t>
+      </w:r>
+      <w:r>
+        <w:rPr>
+          <w:rFonts w:ascii="Courier New" w:eastAsia="Times New Roman" w:hAnsi="Courier New" w:cs="Courier New"/>
+          <w:color w:val="E8BF6A"/>
+          <w:sz w:val="30"/>
+          <w:szCs w:val="30"/>
+        </w:rPr>
+        <w:br/>
+      </w:r>
+      <w:r>
+        <w:rPr>
+          <w:rFonts w:ascii="Courier New" w:eastAsia="Times New Roman" w:hAnsi="Courier New" w:cs="Courier New"/>
+          <w:color w:val="CC7832"/>
+          <w:sz w:val="30"/>
+          <w:szCs w:val="30"/>
+          <w:shd w:val="clear" w:color="auto" w:fill="232525"/>
+        </w:rPr>
+        <w:t>@endsection</w:t>
+      </w:r>
+    </w:p>
+    <w:p>
+      <w:pPr>
+        <w:pStyle w:val="ListParagraph"/>
+        <w:spacing w:after="0" w:line="240" w:lineRule="auto"/>
+        <w:ind w:right="-1080"/>
+        <w:rPr>
+          <w:sz w:val="36"/>
+          <w:szCs w:val="32"/>
+        </w:rPr>
+      </w:pPr>
+    </w:p>
+    <w:p>
+      <w:pPr>
+        <w:pStyle w:val="ListParagraph"/>
+        <w:numPr>
+          <w:ilvl w:val="0"/>
+          <w:numId w:val="11"/>
+        </w:numPr>
+        <w:spacing w:after="0" w:line="240" w:lineRule="auto"/>
+        <w:ind w:right="-1080"/>
+        <w:rPr>
+          <w:sz w:val="36"/>
+          <w:szCs w:val="32"/>
+        </w:rPr>
+      </w:pPr>
+      <w:r>
+        <w:rPr>
+          <w:sz w:val="36"/>
+          <w:szCs w:val="32"/>
+        </w:rPr>
+        <w:t>To use the component above, we have to import app.js in layout.main.</w:t>
+      </w:r>
+    </w:p>
+    <w:p>
+      <w:pPr>
+        <w:pStyle w:val="ListParagraph"/>
+        <w:spacing w:after="0" w:line="240" w:lineRule="auto"/>
+        <w:ind w:right="-1080"/>
+        <w:rPr>
+          <w:sz w:val="36"/>
+          <w:szCs w:val="32"/>
+        </w:rPr>
+      </w:pPr>
+      <w:r>
+        <w:rPr>
+          <w:sz w:val="36"/>
+          <w:szCs w:val="32"/>
+        </w:rPr>
+        <w:t>So in the script section import app.js</w:t>
+      </w:r>
+    </w:p>
+    <w:p>
+      <w:pPr>
+        <w:shd w:val="clear" w:color="auto" w:fill="2B2B2B"/>
+        <w:tabs>
+          <w:tab w:val="left" w:pos="916"/>
+          <w:tab w:val="left" w:pos="1832"/>
+          <w:tab w:val="left" w:pos="2748"/>
+          <w:tab w:val="left" w:pos="3664"/>
+          <w:tab w:val="left" w:pos="4580"/>
+          <w:tab w:val="left" w:pos="5496"/>
+          <w:tab w:val="left" w:pos="6412"/>
+          <w:tab w:val="left" w:pos="7328"/>
+          <w:tab w:val="left" w:pos="8244"/>
+          <w:tab w:val="left" w:pos="9160"/>
+          <w:tab w:val="left" w:pos="10076"/>
+          <w:tab w:val="left" w:pos="10992"/>
+          <w:tab w:val="left" w:pos="11908"/>
+          <w:tab w:val="left" w:pos="12824"/>
+          <w:tab w:val="left" w:pos="13740"/>
+          <w:tab w:val="left" w:pos="14656"/>
+        </w:tabs>
+        <w:spacing w:after="0" w:line="240" w:lineRule="auto"/>
+        <w:rPr>
+          <w:rFonts w:ascii="Courier New" w:eastAsia="Times New Roman" w:hAnsi="Courier New" w:cs="Courier New"/>
+          <w:color w:val="A9B7C6"/>
+          <w:sz w:val="30"/>
+          <w:szCs w:val="30"/>
+        </w:rPr>
+      </w:pPr>
+      <w:r>
+        <w:rPr>
+          <w:rFonts w:ascii="Courier New" w:eastAsia="Times New Roman" w:hAnsi="Courier New" w:cs="Courier New"/>
+          <w:color w:val="E8BF6A"/>
+          <w:sz w:val="30"/>
+          <w:szCs w:val="30"/>
+        </w:rPr>
+        <w:t xml:space="preserve">&lt;script </w:t>
+      </w:r>
+      <w:r>
+        <w:rPr>
+          <w:rFonts w:ascii="Courier New" w:eastAsia="Times New Roman" w:hAnsi="Courier New" w:cs="Courier New"/>
+          <w:color w:val="BABABA"/>
+          <w:sz w:val="30"/>
+          <w:szCs w:val="30"/>
+        </w:rPr>
+        <w:t>src</w:t>
+      </w:r>
+      <w:r>
+        <w:rPr>
+          <w:rFonts w:ascii="Courier New" w:eastAsia="Times New Roman" w:hAnsi="Courier New" w:cs="Courier New"/>
+          <w:color w:val="A5C261"/>
+          <w:sz w:val="30"/>
+          <w:szCs w:val="30"/>
+        </w:rPr>
+        <w:t>="</w:t>
+      </w:r>
+      <w:r>
+        <w:rPr>
+          <w:rFonts w:ascii="Courier New" w:eastAsia="Times New Roman" w:hAnsi="Courier New" w:cs="Courier New"/>
+          <w:color w:val="A9B7C6"/>
+          <w:sz w:val="30"/>
+          <w:szCs w:val="30"/>
+          <w:shd w:val="clear" w:color="auto" w:fill="232525"/>
+        </w:rPr>
+        <w:t>{{</w:t>
+      </w:r>
+      <w:r>
+        <w:rPr>
+          <w:rFonts w:ascii="Courier New" w:eastAsia="Times New Roman" w:hAnsi="Courier New" w:cs="Courier New"/>
+          <w:color w:val="A9B7C6"/>
+          <w:sz w:val="30"/>
+          <w:szCs w:val="30"/>
+          <w:shd w:val="clear" w:color="auto" w:fill="364135"/>
+        </w:rPr>
+        <w:t>mix(</w:t>
+      </w:r>
+      <w:r>
+        <w:rPr>
+          <w:rFonts w:ascii="Courier New" w:eastAsia="Times New Roman" w:hAnsi="Courier New" w:cs="Courier New"/>
+          <w:color w:val="6A8759"/>
+          <w:sz w:val="30"/>
+          <w:szCs w:val="30"/>
+          <w:shd w:val="clear" w:color="auto" w:fill="364135"/>
+        </w:rPr>
+        <w:t>'js/app.js'</w:t>
+      </w:r>
+      <w:r>
+        <w:rPr>
+          <w:rFonts w:ascii="Courier New" w:eastAsia="Times New Roman" w:hAnsi="Courier New" w:cs="Courier New"/>
+          <w:color w:val="A9B7C6"/>
+          <w:sz w:val="30"/>
+          <w:szCs w:val="30"/>
+          <w:shd w:val="clear" w:color="auto" w:fill="364135"/>
+        </w:rPr>
+        <w:t>)</w:t>
+      </w:r>
+      <w:r>
+        <w:rPr>
+          <w:rFonts w:ascii="Courier New" w:eastAsia="Times New Roman" w:hAnsi="Courier New" w:cs="Courier New"/>
+          <w:color w:val="A9B7C6"/>
+          <w:sz w:val="30"/>
+          <w:szCs w:val="30"/>
+          <w:shd w:val="clear" w:color="auto" w:fill="232525"/>
+        </w:rPr>
+        <w:t>}}</w:t>
+      </w:r>
+      <w:r>
+        <w:rPr>
+          <w:rFonts w:ascii="Courier New" w:eastAsia="Times New Roman" w:hAnsi="Courier New" w:cs="Courier New"/>
+          <w:color w:val="A5C261"/>
+          <w:sz w:val="30"/>
+          <w:szCs w:val="30"/>
+        </w:rPr>
+        <w:t>"</w:t>
+      </w:r>
+      <w:r>
+        <w:rPr>
+          <w:rFonts w:ascii="Courier New" w:eastAsia="Times New Roman" w:hAnsi="Courier New" w:cs="Courier New"/>
+          <w:color w:val="E8BF6A"/>
+          <w:sz w:val="30"/>
+          <w:szCs w:val="30"/>
+        </w:rPr>
+        <w:t>&gt;&lt;/script&gt;</w:t>
+      </w:r>
+    </w:p>
+    <w:p>
+      <w:pPr>
+        <w:pStyle w:val="ListParagraph"/>
+        <w:spacing w:after="0" w:line="240" w:lineRule="auto"/>
+        <w:ind w:right="-1080"/>
+        <w:rPr>
+          <w:sz w:val="36"/>
+          <w:szCs w:val="32"/>
+        </w:rPr>
+      </w:pPr>
+      <w:r>
+        <w:rPr>
+          <w:sz w:val="36"/>
+          <w:szCs w:val="32"/>
+        </w:rPr>
+        <w:t xml:space="preserve">Note: to use mix you must install </w:t>
+      </w:r>
+      <w:r>
+        <w:rPr>
+          <w:color w:val="2E74B5" w:themeColor="accent1" w:themeShade="BF"/>
+          <w:sz w:val="36"/>
+          <w:szCs w:val="32"/>
+        </w:rPr>
+        <w:t>npm run dev</w:t>
+      </w:r>
+      <w:r>
+        <w:rPr>
+          <w:color w:val="2E74B5" w:themeColor="accent1" w:themeShade="BF"/>
+          <w:sz w:val="36"/>
+          <w:szCs w:val="32"/>
+        </w:rPr>
+        <w:t xml:space="preserve"> </w:t>
+      </w:r>
+      <w:r>
+        <w:rPr>
+          <w:sz w:val="36"/>
+          <w:szCs w:val="32"/>
+        </w:rPr>
+        <w:t xml:space="preserve">and if there is any error run </w:t>
+      </w:r>
+      <w:r>
+        <w:rPr>
+          <w:color w:val="2E74B5" w:themeColor="accent1" w:themeShade="BF"/>
+          <w:sz w:val="36"/>
+          <w:szCs w:val="32"/>
+        </w:rPr>
+        <w:t>npm update vue-loader</w:t>
+      </w:r>
+      <w:r>
+        <w:rPr>
+          <w:sz w:val="36"/>
+          <w:szCs w:val="32"/>
+        </w:rPr>
+        <w:t>.</w:t>
+      </w:r>
+    </w:p>
+    <w:p>
+      <w:pPr>
+        <w:pStyle w:val="ListParagraph"/>
+        <w:spacing w:after="0" w:line="240" w:lineRule="auto"/>
+        <w:ind w:right="-1080"/>
+        <w:rPr>
+          <w:sz w:val="36"/>
+          <w:szCs w:val="32"/>
+        </w:rPr>
+      </w:pPr>
+    </w:p>
+    <w:p>
+      <w:pPr>
+        <w:pStyle w:val="ListParagraph"/>
+        <w:spacing w:after="0" w:line="240" w:lineRule="auto"/>
+        <w:ind w:right="-1080"/>
+        <w:rPr>
+          <w:sz w:val="36"/>
+          <w:szCs w:val="32"/>
+        </w:rPr>
+      </w:pPr>
+      <w:r>
+        <w:rPr>
+          <w:sz w:val="36"/>
+          <w:szCs w:val="32"/>
+        </w:rPr>
+        <w:t>5) Create employee folder in component and create index.vue,create.vue,edit.vue</w:t>
+      </w:r>
+    </w:p>
+    <w:p>
+      <w:pPr>
+        <w:pStyle w:val="ListParagraph"/>
+        <w:spacing w:after="0" w:line="240" w:lineRule="auto"/>
+        <w:ind w:right="-1080"/>
+        <w:rPr>
+          <w:sz w:val="36"/>
+          <w:szCs w:val="32"/>
+        </w:rPr>
+      </w:pPr>
+    </w:p>
+    <w:p>
+      <w:pPr>
+        <w:pStyle w:val="ListParagraph"/>
+        <w:spacing w:after="0" w:line="240" w:lineRule="auto"/>
+        <w:ind w:right="-1080"/>
+        <w:rPr>
+          <w:color w:val="2E74B5" w:themeColor="accent1" w:themeShade="BF"/>
+          <w:sz w:val="36"/>
+          <w:szCs w:val="32"/>
+        </w:rPr>
+      </w:pPr>
+      <w:r>
+        <w:rPr>
+          <w:sz w:val="36"/>
+          <w:szCs w:val="32"/>
+        </w:rPr>
+        <w:t xml:space="preserve">6) </w:t>
+      </w:r>
+      <w:r>
+        <w:rPr>
+          <w:sz w:val="36"/>
+          <w:szCs w:val="32"/>
+        </w:rPr>
+        <w:t>Install</w:t>
+      </w:r>
+      <w:r>
+        <w:rPr>
+          <w:sz w:val="36"/>
+          <w:szCs w:val="32"/>
+        </w:rPr>
+        <w:t xml:space="preserve"> Vue Router </w:t>
+      </w:r>
+      <w:r>
+        <w:rPr>
+          <w:color w:val="2E74B5" w:themeColor="accent1" w:themeShade="BF"/>
+          <w:sz w:val="36"/>
+          <w:szCs w:val="32"/>
+        </w:rPr>
+        <w:t>npm install vue-router</w:t>
+      </w:r>
+    </w:p>
+    <w:p>
+      <w:pPr>
+        <w:pStyle w:val="ListParagraph"/>
+        <w:spacing w:after="0" w:line="240" w:lineRule="auto"/>
+        <w:ind w:right="-1080"/>
+        <w:rPr>
+          <w:sz w:val="36"/>
+          <w:szCs w:val="32"/>
+        </w:rPr>
+      </w:pPr>
+    </w:p>
+    <w:p>
+      <w:pPr>
+        <w:pStyle w:val="ListParagraph"/>
+        <w:spacing w:after="0" w:line="240" w:lineRule="auto"/>
+        <w:ind w:right="-1080"/>
+        <w:rPr>
+          <w:sz w:val="36"/>
+          <w:szCs w:val="32"/>
+        </w:rPr>
+      </w:pPr>
+      <w:r>
+        <w:rPr>
+          <w:sz w:val="36"/>
+          <w:szCs w:val="32"/>
+        </w:rPr>
+        <w:t>7) Import Vue router in app.js</w:t>
+      </w:r>
+    </w:p>
+    <w:p>
+      <w:pPr>
+        <w:pStyle w:val="HTMLPreformatted"/>
+        <w:shd w:val="clear" w:color="auto" w:fill="2B2B2B"/>
+        <w:rPr>
+          <w:color w:val="A9B7C6"/>
+          <w:sz w:val="30"/>
+          <w:szCs w:val="30"/>
+        </w:rPr>
+      </w:pPr>
+      <w:r>
+        <w:rPr>
+          <w:color w:val="CC7832"/>
+          <w:sz w:val="30"/>
+          <w:szCs w:val="30"/>
+        </w:rPr>
+        <w:t xml:space="preserve">import </w:t>
+      </w:r>
+      <w:r>
+        <w:rPr>
+          <w:color w:val="A9B7C6"/>
+          <w:sz w:val="30"/>
+          <w:szCs w:val="30"/>
+        </w:rPr>
+        <w:t xml:space="preserve">VueRouter </w:t>
+      </w:r>
+      <w:r>
+        <w:rPr>
+          <w:color w:val="CC7832"/>
+          <w:sz w:val="30"/>
+          <w:szCs w:val="30"/>
+        </w:rPr>
+        <w:t xml:space="preserve">from </w:t>
+      </w:r>
+      <w:r>
+        <w:rPr>
+          <w:color w:val="6A8759"/>
+          <w:sz w:val="30"/>
+          <w:szCs w:val="30"/>
+        </w:rPr>
+        <w:t>'vue-router'</w:t>
+      </w:r>
+      <w:r>
+        <w:rPr>
+          <w:color w:val="CC7832"/>
+          <w:sz w:val="30"/>
+          <w:szCs w:val="30"/>
+        </w:rPr>
+        <w:t>;</w:t>
+      </w:r>
+      <w:r>
+        <w:rPr>
+          <w:color w:val="CC7832"/>
+          <w:sz w:val="30"/>
+          <w:szCs w:val="30"/>
+        </w:rPr>
+        <w:br/>
+      </w:r>
+      <w:r>
+        <w:rPr>
+          <w:color w:val="A9B7C6"/>
+          <w:sz w:val="30"/>
+          <w:szCs w:val="30"/>
+        </w:rPr>
+        <w:t>Vue.</w:t>
+      </w:r>
+      <w:r>
+        <w:rPr>
+          <w:color w:val="FFC66D"/>
+          <w:sz w:val="30"/>
+          <w:szCs w:val="30"/>
+        </w:rPr>
+        <w:t>use</w:t>
+      </w:r>
+      <w:r>
+        <w:rPr>
+          <w:color w:val="A9B7C6"/>
+          <w:sz w:val="30"/>
+          <w:szCs w:val="30"/>
+        </w:rPr>
+        <w:t>(VueRouter)</w:t>
+      </w:r>
+      <w:r>
+        <w:rPr>
+          <w:color w:val="CC7832"/>
+          <w:sz w:val="30"/>
+          <w:szCs w:val="30"/>
+        </w:rPr>
+        <w:t>;</w:t>
+      </w:r>
+    </w:p>
+    <w:p>
+      <w:pPr>
+        <w:pStyle w:val="ListParagraph"/>
+        <w:spacing w:after="0" w:line="240" w:lineRule="auto"/>
+        <w:ind w:right="-1080"/>
+        <w:rPr>
+          <w:sz w:val="36"/>
+          <w:szCs w:val="32"/>
+        </w:rPr>
+      </w:pPr>
+    </w:p>
+    <w:p>
+      <w:pPr>
+        <w:pStyle w:val="ListParagraph"/>
+        <w:spacing w:after="0" w:line="240" w:lineRule="auto"/>
+        <w:ind w:right="-1080"/>
+        <w:rPr>
+          <w:sz w:val="36"/>
+          <w:szCs w:val="32"/>
+        </w:rPr>
+      </w:pPr>
+    </w:p>
+    <w:p>
+      <w:pPr>
+        <w:pStyle w:val="ListParagraph"/>
+        <w:spacing w:after="0" w:line="240" w:lineRule="auto"/>
+        <w:ind w:right="-1080"/>
+        <w:rPr>
+          <w:sz w:val="36"/>
+          <w:szCs w:val="32"/>
+        </w:rPr>
+      </w:pPr>
+      <w:r>
+        <w:rPr>
+          <w:sz w:val="36"/>
+          <w:szCs w:val="32"/>
+        </w:rPr>
+        <w:t>8) Creat route.js file in js directory</w:t>
+      </w:r>
+    </w:p>
+    <w:p>
+      <w:pPr>
+        <w:pStyle w:val="ListParagraph"/>
+        <w:spacing w:after="0" w:line="240" w:lineRule="auto"/>
+        <w:ind w:right="-1080"/>
+        <w:rPr>
+          <w:sz w:val="36"/>
+          <w:szCs w:val="32"/>
+        </w:rPr>
+      </w:pPr>
+      <w:r>
+        <w:rPr>
+          <w:sz w:val="36"/>
+          <w:szCs w:val="32"/>
+        </w:rPr>
+        <w:t>9) Import it in app.js</w:t>
+      </w:r>
+    </w:p>
+    <w:p>
+      <w:pPr>
+        <w:pStyle w:val="HTMLPreformatted"/>
+        <w:shd w:val="clear" w:color="auto" w:fill="2B2B2B"/>
+        <w:rPr>
+          <w:color w:val="CC7832"/>
+          <w:sz w:val="30"/>
+          <w:szCs w:val="30"/>
+        </w:rPr>
+      </w:pPr>
+      <w:r>
+        <w:rPr>
+          <w:color w:val="CC7832"/>
+          <w:sz w:val="30"/>
+          <w:szCs w:val="30"/>
+        </w:rPr>
+        <w:t xml:space="preserve">import  </w:t>
+      </w:r>
+      <w:r>
+        <w:rPr>
+          <w:color w:val="A9B7C6"/>
+          <w:sz w:val="30"/>
+          <w:szCs w:val="30"/>
+        </w:rPr>
+        <w:t>{</w:t>
+      </w:r>
+      <w:r>
+        <w:rPr>
+          <w:b/>
+          <w:bCs/>
+          <w:i/>
+          <w:iCs/>
+          <w:color w:val="9876AA"/>
+          <w:sz w:val="30"/>
+          <w:szCs w:val="30"/>
+        </w:rPr>
+        <w:t>routes</w:t>
+      </w:r>
+      <w:r>
+        <w:rPr>
+          <w:color w:val="A9B7C6"/>
+          <w:sz w:val="30"/>
+          <w:szCs w:val="30"/>
+        </w:rPr>
+        <w:t xml:space="preserve">} </w:t>
+      </w:r>
+      <w:r>
+        <w:rPr>
+          <w:color w:val="CC7832"/>
+          <w:sz w:val="30"/>
+          <w:szCs w:val="30"/>
+        </w:rPr>
+        <w:t xml:space="preserve">from </w:t>
+      </w:r>
+      <w:r>
+        <w:rPr>
+          <w:color w:val="6A8759"/>
+          <w:sz w:val="30"/>
+          <w:szCs w:val="30"/>
+        </w:rPr>
+        <w:t>"./route"</w:t>
+      </w:r>
+      <w:r>
+        <w:rPr>
+          <w:color w:val="CC7832"/>
+          <w:sz w:val="30"/>
+          <w:szCs w:val="30"/>
+        </w:rPr>
+        <w:t>;</w:t>
+      </w:r>
+    </w:p>
+    <w:p>
+      <w:pPr>
+        <w:pStyle w:val="HTMLPreformatted"/>
+        <w:shd w:val="clear" w:color="auto" w:fill="2B2B2B"/>
+        <w:rPr>
+          <w:color w:val="A9B7C6"/>
+          <w:sz w:val="30"/>
+          <w:szCs w:val="30"/>
+        </w:rPr>
+      </w:pPr>
+    </w:p>
+    <w:p>
+      <w:pPr>
+        <w:pStyle w:val="ListParagraph"/>
+        <w:spacing w:after="0" w:line="240" w:lineRule="auto"/>
+        <w:ind w:right="-1080"/>
+        <w:rPr>
+          <w:sz w:val="36"/>
+          <w:szCs w:val="32"/>
+        </w:rPr>
+      </w:pPr>
+    </w:p>
+    <w:p>
+      <w:pPr>
+        <w:pStyle w:val="ListParagraph"/>
+        <w:spacing w:after="0" w:line="240" w:lineRule="auto"/>
+        <w:ind w:right="-1080"/>
+        <w:rPr>
+          <w:sz w:val="36"/>
+          <w:szCs w:val="32"/>
+        </w:rPr>
+      </w:pPr>
+    </w:p>
+    <w:p>
+      <w:pPr>
+        <w:pStyle w:val="ListParagraph"/>
+        <w:spacing w:after="0" w:line="240" w:lineRule="auto"/>
+        <w:ind w:right="-1080"/>
+        <w:rPr>
+          <w:sz w:val="36"/>
+          <w:szCs w:val="32"/>
+        </w:rPr>
+      </w:pPr>
+      <w:r>
+        <w:rPr>
+          <w:sz w:val="36"/>
+          <w:szCs w:val="32"/>
+        </w:rPr>
+        <w:lastRenderedPageBreak/>
+        <w:t>10) Writ this too</w:t>
+      </w:r>
+    </w:p>
+    <w:p>
+      <w:pPr>
+        <w:pStyle w:val="HTMLPreformatted"/>
+        <w:shd w:val="clear" w:color="auto" w:fill="2B2B2B"/>
+        <w:rPr>
+          <w:color w:val="A9B7C6"/>
+          <w:sz w:val="30"/>
+          <w:szCs w:val="30"/>
+        </w:rPr>
+      </w:pPr>
+      <w:r>
+        <w:rPr>
+          <w:color w:val="CC7832"/>
+          <w:sz w:val="30"/>
+          <w:szCs w:val="30"/>
+        </w:rPr>
+        <w:t xml:space="preserve">const </w:t>
+      </w:r>
+      <w:r>
+        <w:rPr>
+          <w:color w:val="A9B7C6"/>
+          <w:sz w:val="30"/>
+          <w:szCs w:val="30"/>
+        </w:rPr>
+        <w:t xml:space="preserve">router = </w:t>
+      </w:r>
+      <w:r>
+        <w:rPr>
+          <w:color w:val="CC7832"/>
+          <w:sz w:val="30"/>
+          <w:szCs w:val="30"/>
+        </w:rPr>
+        <w:t xml:space="preserve">new </w:t>
+      </w:r>
+      <w:r>
+        <w:rPr>
+          <w:color w:val="A9B7C6"/>
+          <w:sz w:val="30"/>
+          <w:szCs w:val="30"/>
+        </w:rPr>
+        <w:t>VueRouter({</w:t>
+      </w:r>
+      <w:r>
+        <w:rPr>
+          <w:color w:val="A9B7C6"/>
+          <w:sz w:val="30"/>
+          <w:szCs w:val="30"/>
+        </w:rPr>
+        <w:br/>
+        <w:t xml:space="preserve">    </w:t>
+      </w:r>
+      <w:r>
+        <w:rPr>
+          <w:color w:val="9876AA"/>
+          <w:sz w:val="30"/>
+          <w:szCs w:val="30"/>
+        </w:rPr>
+        <w:t>mode</w:t>
+      </w:r>
+      <w:r>
+        <w:rPr>
+          <w:color w:val="A9B7C6"/>
+          <w:sz w:val="30"/>
+          <w:szCs w:val="30"/>
+        </w:rPr>
+        <w:t>:</w:t>
+      </w:r>
+      <w:r>
+        <w:rPr>
+          <w:color w:val="6A8759"/>
+          <w:sz w:val="30"/>
+          <w:szCs w:val="30"/>
+        </w:rPr>
+        <w:t>'history'</w:t>
+      </w:r>
+      <w:r>
+        <w:rPr>
+          <w:color w:val="CC7832"/>
+          <w:sz w:val="30"/>
+          <w:szCs w:val="30"/>
+        </w:rPr>
+        <w:t>,</w:t>
+      </w:r>
+      <w:r>
+        <w:rPr>
+          <w:color w:val="CC7832"/>
+          <w:sz w:val="30"/>
+          <w:szCs w:val="30"/>
+        </w:rPr>
+        <w:br/>
+        <w:t xml:space="preserve">    </w:t>
+      </w:r>
+      <w:r>
+        <w:rPr>
+          <w:color w:val="9876AA"/>
+          <w:sz w:val="30"/>
+          <w:szCs w:val="30"/>
+        </w:rPr>
+        <w:t>routes</w:t>
+      </w:r>
+      <w:r>
+        <w:rPr>
+          <w:color w:val="A9B7C6"/>
+          <w:sz w:val="30"/>
+          <w:szCs w:val="30"/>
+        </w:rPr>
+        <w:t>:</w:t>
+      </w:r>
+      <w:r>
+        <w:rPr>
+          <w:b/>
+          <w:bCs/>
+          <w:i/>
+          <w:iCs/>
+          <w:color w:val="9876AA"/>
+          <w:sz w:val="30"/>
+          <w:szCs w:val="30"/>
+        </w:rPr>
+        <w:t>routes</w:t>
+      </w:r>
+      <w:r>
+        <w:rPr>
+          <w:b/>
+          <w:bCs/>
+          <w:i/>
+          <w:iCs/>
+          <w:color w:val="9876AA"/>
+          <w:sz w:val="30"/>
+          <w:szCs w:val="30"/>
+        </w:rPr>
+        <w:br/>
+      </w:r>
+      <w:r>
+        <w:rPr>
+          <w:color w:val="A9B7C6"/>
+          <w:sz w:val="30"/>
+          <w:szCs w:val="30"/>
+        </w:rPr>
+        <w:t>})</w:t>
+      </w:r>
+      <w:r>
+        <w:rPr>
+          <w:color w:val="CC7832"/>
+          <w:sz w:val="30"/>
+          <w:szCs w:val="30"/>
+        </w:rPr>
+        <w:t>;</w:t>
+      </w:r>
+    </w:p>
+    <w:p>
+      <w:pPr>
+        <w:pStyle w:val="ListParagraph"/>
+        <w:spacing w:after="0" w:line="240" w:lineRule="auto"/>
+        <w:ind w:right="-1080"/>
+        <w:rPr>
+          <w:sz w:val="36"/>
+          <w:szCs w:val="32"/>
+        </w:rPr>
+      </w:pPr>
+      <w:r>
+        <w:rPr>
+          <w:sz w:val="36"/>
+          <w:szCs w:val="32"/>
+        </w:rPr>
+        <w:t xml:space="preserve">and add it to vue </w:t>
+      </w:r>
+    </w:p>
+    <w:p>
+      <w:pPr>
+        <w:pStyle w:val="HTMLPreformatted"/>
+        <w:shd w:val="clear" w:color="auto" w:fill="2B2B2B"/>
+        <w:rPr>
+          <w:color w:val="A9B7C6"/>
+          <w:sz w:val="30"/>
+          <w:szCs w:val="30"/>
+        </w:rPr>
+      </w:pPr>
+      <w:r>
+        <w:rPr>
+          <w:color w:val="CC7832"/>
+          <w:sz w:val="30"/>
+          <w:szCs w:val="30"/>
+        </w:rPr>
+        <w:t xml:space="preserve">const </w:t>
+      </w:r>
+      <w:r>
+        <w:rPr>
+          <w:color w:val="A9B7C6"/>
+          <w:sz w:val="30"/>
+          <w:szCs w:val="30"/>
+        </w:rPr>
+        <w:t xml:space="preserve">app = </w:t>
+      </w:r>
+      <w:r>
+        <w:rPr>
+          <w:color w:val="CC7832"/>
+          <w:sz w:val="30"/>
+          <w:szCs w:val="30"/>
+        </w:rPr>
+        <w:t xml:space="preserve">new </w:t>
+      </w:r>
+      <w:r>
+        <w:rPr>
+          <w:color w:val="A9B7C6"/>
+          <w:sz w:val="30"/>
+          <w:szCs w:val="30"/>
+        </w:rPr>
+        <w:t>Vue({</w:t>
+      </w:r>
+      <w:r>
+        <w:rPr>
+          <w:color w:val="A9B7C6"/>
+          <w:sz w:val="30"/>
+          <w:szCs w:val="30"/>
+        </w:rPr>
+        <w:br/>
+        <w:t xml:space="preserve">    </w:t>
+      </w:r>
+      <w:r>
+        <w:rPr>
+          <w:color w:val="9876AA"/>
+          <w:sz w:val="30"/>
+          <w:szCs w:val="30"/>
+        </w:rPr>
+        <w:t>el</w:t>
+      </w:r>
+      <w:r>
+        <w:rPr>
+          <w:color w:val="A9B7C6"/>
+          <w:sz w:val="30"/>
+          <w:szCs w:val="30"/>
+        </w:rPr>
+        <w:t xml:space="preserve">: </w:t>
+      </w:r>
+      <w:r>
+        <w:rPr>
+          <w:color w:val="6A8759"/>
+          <w:sz w:val="30"/>
+          <w:szCs w:val="30"/>
+        </w:rPr>
+        <w:t>'#app'</w:t>
+      </w:r>
+      <w:r>
+        <w:rPr>
+          <w:color w:val="CC7832"/>
+          <w:sz w:val="30"/>
+          <w:szCs w:val="30"/>
+        </w:rPr>
+        <w:t>,</w:t>
+      </w:r>
+      <w:r>
+        <w:rPr>
+          <w:color w:val="CC7832"/>
+          <w:sz w:val="30"/>
+          <w:szCs w:val="30"/>
+        </w:rPr>
+        <w:br/>
+        <w:t xml:space="preserve">    </w:t>
+      </w:r>
+      <w:r>
+        <w:rPr>
+          <w:color w:val="9876AA"/>
+          <w:sz w:val="30"/>
+          <w:szCs w:val="30"/>
+        </w:rPr>
+        <w:t>router</w:t>
+      </w:r>
+      <w:r>
+        <w:rPr>
+          <w:color w:val="A9B7C6"/>
+          <w:sz w:val="30"/>
+          <w:szCs w:val="30"/>
+        </w:rPr>
+        <w:t>:router</w:t>
+      </w:r>
+      <w:r>
+        <w:rPr>
+          <w:color w:val="A9B7C6"/>
+          <w:sz w:val="30"/>
+          <w:szCs w:val="30"/>
+        </w:rPr>
+        <w:br/>
+        <w:t>})</w:t>
+      </w:r>
+      <w:r>
+        <w:rPr>
+          <w:color w:val="CC7832"/>
+          <w:sz w:val="30"/>
+          <w:szCs w:val="30"/>
+        </w:rPr>
+        <w:t>;</w:t>
+      </w:r>
+    </w:p>
+    <w:p>
+      <w:pPr>
+        <w:pStyle w:val="ListParagraph"/>
+        <w:spacing w:after="0" w:line="240" w:lineRule="auto"/>
+        <w:ind w:right="-1080"/>
+        <w:rPr>
+          <w:sz w:val="36"/>
+          <w:szCs w:val="32"/>
+        </w:rPr>
+      </w:pPr>
+    </w:p>
+    <w:p>
+      <w:pPr>
+        <w:pStyle w:val="ListParagraph"/>
+        <w:spacing w:after="0" w:line="240" w:lineRule="auto"/>
+        <w:ind w:right="-1080"/>
+        <w:rPr>
+          <w:sz w:val="36"/>
+          <w:szCs w:val="32"/>
+        </w:rPr>
+      </w:pPr>
+      <w:r>
+        <w:rPr>
+          <w:sz w:val="36"/>
+          <w:szCs w:val="32"/>
+        </w:rPr>
+        <w:t>11) Write routes in route.js</w:t>
+      </w:r>
+    </w:p>
+    <w:p>
+      <w:pPr>
+        <w:pStyle w:val="HTMLPreformatted"/>
+        <w:shd w:val="clear" w:color="auto" w:fill="2B2B2B"/>
+        <w:rPr>
+          <w:color w:val="A9B7C6"/>
+          <w:sz w:val="30"/>
+          <w:szCs w:val="30"/>
+        </w:rPr>
+      </w:pPr>
+      <w:r>
+        <w:rPr>
+          <w:color w:val="CC7832"/>
+          <w:sz w:val="30"/>
+          <w:szCs w:val="30"/>
+        </w:rPr>
+        <w:t xml:space="preserve">import </w:t>
+      </w:r>
+      <w:r>
+        <w:rPr>
+          <w:color w:val="A9B7C6"/>
+          <w:sz w:val="30"/>
+          <w:szCs w:val="30"/>
+        </w:rPr>
+        <w:t xml:space="preserve">EmployeeIndex </w:t>
+      </w:r>
+      <w:r>
+        <w:rPr>
+          <w:color w:val="CC7832"/>
+          <w:sz w:val="30"/>
+          <w:szCs w:val="30"/>
+        </w:rPr>
+        <w:t xml:space="preserve">from </w:t>
+      </w:r>
+      <w:r>
+        <w:rPr>
+          <w:color w:val="6A8759"/>
+          <w:sz w:val="30"/>
+          <w:szCs w:val="30"/>
+        </w:rPr>
+        <w:t>'./components/employee/index.vue'</w:t>
+      </w:r>
+      <w:r>
+        <w:rPr>
+          <w:color w:val="6A8759"/>
+          <w:sz w:val="30"/>
+          <w:szCs w:val="30"/>
+        </w:rPr>
+        <w:br/>
+      </w:r>
+      <w:r>
+        <w:rPr>
+          <w:color w:val="CC7832"/>
+          <w:sz w:val="30"/>
+          <w:szCs w:val="30"/>
+        </w:rPr>
+        <w:t xml:space="preserve">import </w:t>
+      </w:r>
+      <w:r>
+        <w:rPr>
+          <w:color w:val="A9B7C6"/>
+          <w:sz w:val="30"/>
+          <w:szCs w:val="30"/>
+        </w:rPr>
+        <w:t xml:space="preserve">EmployeeCreate </w:t>
+      </w:r>
+      <w:r>
+        <w:rPr>
+          <w:color w:val="CC7832"/>
+          <w:sz w:val="30"/>
+          <w:szCs w:val="30"/>
+        </w:rPr>
+        <w:t xml:space="preserve">from </w:t>
+      </w:r>
+      <w:r>
+        <w:rPr>
+          <w:color w:val="6A8759"/>
+          <w:sz w:val="30"/>
+          <w:szCs w:val="30"/>
+        </w:rPr>
+        <w:t>'./components/employee/create.vue'</w:t>
+      </w:r>
+      <w:r>
+        <w:rPr>
+          <w:color w:val="6A8759"/>
+          <w:sz w:val="30"/>
+          <w:szCs w:val="30"/>
+        </w:rPr>
+        <w:br/>
+      </w:r>
+      <w:r>
+        <w:rPr>
+          <w:color w:val="CC7832"/>
+          <w:sz w:val="30"/>
+          <w:szCs w:val="30"/>
+        </w:rPr>
+        <w:t xml:space="preserve">import </w:t>
+      </w:r>
+      <w:r>
+        <w:rPr>
+          <w:color w:val="A9B7C6"/>
+          <w:sz w:val="30"/>
+          <w:szCs w:val="30"/>
+        </w:rPr>
+        <w:t xml:space="preserve">EmployeeEdit </w:t>
+      </w:r>
+      <w:r>
+        <w:rPr>
+          <w:color w:val="CC7832"/>
+          <w:sz w:val="30"/>
+          <w:szCs w:val="30"/>
+        </w:rPr>
+        <w:t xml:space="preserve">from </w:t>
+      </w:r>
+      <w:r>
+        <w:rPr>
+          <w:color w:val="6A8759"/>
+          <w:sz w:val="30"/>
+          <w:szCs w:val="30"/>
+        </w:rPr>
+        <w:t>'./components/employee/edit.vue'</w:t>
+      </w:r>
+      <w:r>
+        <w:rPr>
+          <w:color w:val="6A8759"/>
+          <w:sz w:val="30"/>
+          <w:szCs w:val="30"/>
+        </w:rPr>
+        <w:br/>
+      </w:r>
+      <w:r>
+        <w:rPr>
+          <w:color w:val="CC7832"/>
+          <w:sz w:val="30"/>
+          <w:szCs w:val="30"/>
+        </w:rPr>
+        <w:t xml:space="preserve">export const </w:t>
+      </w:r>
+      <w:r>
+        <w:rPr>
+          <w:b/>
+          <w:bCs/>
+          <w:i/>
+          <w:iCs/>
+          <w:color w:val="9876AA"/>
+          <w:sz w:val="30"/>
+          <w:szCs w:val="30"/>
+        </w:rPr>
+        <w:t xml:space="preserve">routes </w:t>
+      </w:r>
+      <w:r>
+        <w:rPr>
+          <w:color w:val="A9B7C6"/>
+          <w:sz w:val="30"/>
+          <w:szCs w:val="30"/>
+        </w:rPr>
+        <w:t>= [</w:t>
+      </w:r>
+      <w:r>
+        <w:rPr>
+          <w:color w:val="A9B7C6"/>
+          <w:sz w:val="30"/>
+          <w:szCs w:val="30"/>
+        </w:rPr>
+        <w:br/>
+        <w:t xml:space="preserve">    {</w:t>
+      </w:r>
+      <w:r>
+        <w:rPr>
+          <w:color w:val="A9B7C6"/>
+          <w:sz w:val="30"/>
+          <w:szCs w:val="30"/>
+        </w:rPr>
+        <w:br/>
+        <w:t xml:space="preserve">    </w:t>
+      </w:r>
+      <w:r>
+        <w:rPr>
+          <w:color w:val="9876AA"/>
+          <w:sz w:val="30"/>
+          <w:szCs w:val="30"/>
+        </w:rPr>
+        <w:t>path</w:t>
+      </w:r>
+      <w:r>
+        <w:rPr>
+          <w:color w:val="A9B7C6"/>
+          <w:sz w:val="30"/>
+          <w:szCs w:val="30"/>
+        </w:rPr>
+        <w:t>:</w:t>
+      </w:r>
+      <w:r>
+        <w:rPr>
+          <w:color w:val="6A8759"/>
+          <w:sz w:val="30"/>
+          <w:szCs w:val="30"/>
+        </w:rPr>
+        <w:t>'/employees'</w:t>
+      </w:r>
+      <w:r>
+        <w:rPr>
+          <w:color w:val="CC7832"/>
+          <w:sz w:val="30"/>
+          <w:szCs w:val="30"/>
+        </w:rPr>
+        <w:t>,</w:t>
+      </w:r>
+      <w:r>
+        <w:rPr>
+          <w:color w:val="9876AA"/>
+          <w:sz w:val="30"/>
+          <w:szCs w:val="30"/>
+        </w:rPr>
+        <w:t>name</w:t>
+      </w:r>
+      <w:r>
+        <w:rPr>
+          <w:color w:val="A9B7C6"/>
+          <w:sz w:val="30"/>
+          <w:szCs w:val="30"/>
+        </w:rPr>
+        <w:t>:</w:t>
+      </w:r>
+      <w:r>
+        <w:rPr>
+          <w:color w:val="6A8759"/>
+          <w:sz w:val="30"/>
+          <w:szCs w:val="30"/>
+        </w:rPr>
+        <w:t>'EmployeeIndex'</w:t>
+      </w:r>
+      <w:r>
+        <w:rPr>
+          <w:color w:val="CC7832"/>
+          <w:sz w:val="30"/>
+          <w:szCs w:val="30"/>
+        </w:rPr>
+        <w:t>,</w:t>
+      </w:r>
+      <w:r>
+        <w:rPr>
+          <w:color w:val="9876AA"/>
+          <w:sz w:val="30"/>
+          <w:szCs w:val="30"/>
+        </w:rPr>
+        <w:t>component</w:t>
+      </w:r>
+      <w:r>
+        <w:rPr>
+          <w:color w:val="A9B7C6"/>
+          <w:sz w:val="30"/>
+          <w:szCs w:val="30"/>
+        </w:rPr>
+        <w:t>:EmployeeIndex</w:t>
+      </w:r>
+      <w:r>
+        <w:rPr>
+          <w:color w:val="A9B7C6"/>
+          <w:sz w:val="30"/>
+          <w:szCs w:val="30"/>
+        </w:rPr>
+        <w:br/>
+        <w:t xml:space="preserve">    }</w:t>
+      </w:r>
+      <w:r>
+        <w:rPr>
+          <w:color w:val="CC7832"/>
+          <w:sz w:val="30"/>
+          <w:szCs w:val="30"/>
+        </w:rPr>
+        <w:t>,</w:t>
+      </w:r>
+      <w:r>
+        <w:rPr>
+          <w:color w:val="CC7832"/>
+          <w:sz w:val="30"/>
+          <w:szCs w:val="30"/>
+        </w:rPr>
+        <w:br/>
+        <w:t xml:space="preserve">    </w:t>
+      </w:r>
+      <w:r>
+        <w:rPr>
+          <w:color w:val="A9B7C6"/>
+          <w:sz w:val="30"/>
+          <w:szCs w:val="30"/>
+        </w:rPr>
+        <w:t>{</w:t>
+      </w:r>
+      <w:r>
+        <w:rPr>
+          <w:color w:val="A9B7C6"/>
+          <w:sz w:val="30"/>
+          <w:szCs w:val="30"/>
+        </w:rPr>
+        <w:br/>
+        <w:t xml:space="preserve">        </w:t>
+      </w:r>
+      <w:r>
+        <w:rPr>
+          <w:color w:val="9876AA"/>
+          <w:sz w:val="30"/>
+          <w:szCs w:val="30"/>
+        </w:rPr>
+        <w:t>path</w:t>
+      </w:r>
+      <w:r>
+        <w:rPr>
+          <w:color w:val="A9B7C6"/>
+          <w:sz w:val="30"/>
+          <w:szCs w:val="30"/>
+        </w:rPr>
+        <w:t>:</w:t>
+      </w:r>
+      <w:r>
+        <w:rPr>
+          <w:color w:val="6A8759"/>
+          <w:sz w:val="30"/>
+          <w:szCs w:val="30"/>
+        </w:rPr>
+        <w:t>'/employees/create'</w:t>
+      </w:r>
+      <w:r>
+        <w:rPr>
+          <w:color w:val="CC7832"/>
+          <w:sz w:val="30"/>
+          <w:szCs w:val="30"/>
+        </w:rPr>
+        <w:t>,</w:t>
+      </w:r>
+      <w:r>
+        <w:rPr>
+          <w:color w:val="9876AA"/>
+          <w:sz w:val="30"/>
+          <w:szCs w:val="30"/>
+        </w:rPr>
+        <w:t>name</w:t>
+      </w:r>
+      <w:r>
+        <w:rPr>
+          <w:color w:val="A9B7C6"/>
+          <w:sz w:val="30"/>
+          <w:szCs w:val="30"/>
+        </w:rPr>
+        <w:t>:</w:t>
+      </w:r>
+      <w:r>
+        <w:rPr>
+          <w:color w:val="6A8759"/>
+          <w:sz w:val="30"/>
+          <w:szCs w:val="30"/>
+        </w:rPr>
+        <w:t>'EmployeeCreate'</w:t>
+      </w:r>
+      <w:r>
+        <w:rPr>
+          <w:color w:val="CC7832"/>
+          <w:sz w:val="30"/>
+          <w:szCs w:val="30"/>
+        </w:rPr>
+        <w:t>,</w:t>
+      </w:r>
+      <w:r>
+        <w:rPr>
+          <w:color w:val="9876AA"/>
+          <w:sz w:val="30"/>
+          <w:szCs w:val="30"/>
+        </w:rPr>
+        <w:t>component</w:t>
+      </w:r>
+      <w:r>
+        <w:rPr>
+          <w:color w:val="A9B7C6"/>
+          <w:sz w:val="30"/>
+          <w:szCs w:val="30"/>
+        </w:rPr>
+        <w:t>:EmployeeCreate</w:t>
+      </w:r>
+      <w:r>
+        <w:rPr>
+          <w:color w:val="A9B7C6"/>
+          <w:sz w:val="30"/>
+          <w:szCs w:val="30"/>
+        </w:rPr>
+        <w:br/>
+        <w:t xml:space="preserve">    }</w:t>
+      </w:r>
+      <w:r>
+        <w:rPr>
+          <w:color w:val="CC7832"/>
+          <w:sz w:val="30"/>
+          <w:szCs w:val="30"/>
+        </w:rPr>
+        <w:t>,</w:t>
+      </w:r>
+      <w:r>
+        <w:rPr>
+          <w:color w:val="CC7832"/>
+          <w:sz w:val="30"/>
+          <w:szCs w:val="30"/>
+        </w:rPr>
+        <w:br/>
+        <w:t xml:space="preserve">    </w:t>
+      </w:r>
+      <w:r>
+        <w:rPr>
+          <w:color w:val="A9B7C6"/>
+          <w:sz w:val="30"/>
+          <w:szCs w:val="30"/>
+        </w:rPr>
+        <w:t>{</w:t>
+      </w:r>
+      <w:r>
+        <w:rPr>
+          <w:color w:val="A9B7C6"/>
+          <w:sz w:val="30"/>
+          <w:szCs w:val="30"/>
+        </w:rPr>
+        <w:br/>
+        <w:t xml:space="preserve">        </w:t>
+      </w:r>
+      <w:r>
+        <w:rPr>
+          <w:color w:val="9876AA"/>
+          <w:sz w:val="30"/>
+          <w:szCs w:val="30"/>
+        </w:rPr>
+        <w:t>path</w:t>
+      </w:r>
+      <w:r>
+        <w:rPr>
+          <w:color w:val="A9B7C6"/>
+          <w:sz w:val="30"/>
+          <w:szCs w:val="30"/>
+        </w:rPr>
+        <w:t>:</w:t>
+      </w:r>
+      <w:r>
+        <w:rPr>
+          <w:color w:val="6A8759"/>
+          <w:sz w:val="30"/>
+          <w:szCs w:val="30"/>
+        </w:rPr>
+        <w:t>'/employees/edit/:id'</w:t>
+      </w:r>
+      <w:r>
+        <w:rPr>
+          <w:color w:val="CC7832"/>
+          <w:sz w:val="30"/>
+          <w:szCs w:val="30"/>
+        </w:rPr>
+        <w:t>,</w:t>
+      </w:r>
+      <w:r>
+        <w:rPr>
+          <w:color w:val="9876AA"/>
+          <w:sz w:val="30"/>
+          <w:szCs w:val="30"/>
+        </w:rPr>
+        <w:t>name</w:t>
+      </w:r>
+      <w:r>
+        <w:rPr>
+          <w:color w:val="A9B7C6"/>
+          <w:sz w:val="30"/>
+          <w:szCs w:val="30"/>
+        </w:rPr>
+        <w:t>:</w:t>
+      </w:r>
+      <w:r>
+        <w:rPr>
+          <w:color w:val="6A8759"/>
+          <w:sz w:val="30"/>
+          <w:szCs w:val="30"/>
+        </w:rPr>
+        <w:t>'EmployeeEdit'</w:t>
+      </w:r>
+      <w:r>
+        <w:rPr>
+          <w:color w:val="CC7832"/>
+          <w:sz w:val="30"/>
+          <w:szCs w:val="30"/>
+        </w:rPr>
+        <w:t>,</w:t>
+      </w:r>
+      <w:r>
+        <w:rPr>
+          <w:color w:val="9876AA"/>
+          <w:sz w:val="30"/>
+          <w:szCs w:val="30"/>
+        </w:rPr>
+        <w:t>component</w:t>
+      </w:r>
+      <w:r>
+        <w:rPr>
+          <w:color w:val="A9B7C6"/>
+          <w:sz w:val="30"/>
+          <w:szCs w:val="30"/>
+        </w:rPr>
+        <w:t>:EmployeeEdit</w:t>
+      </w:r>
+      <w:r>
+        <w:rPr>
+          <w:color w:val="A9B7C6"/>
+          <w:sz w:val="30"/>
+          <w:szCs w:val="30"/>
+        </w:rPr>
+        <w:br/>
+        <w:t xml:space="preserve">    }</w:t>
+      </w:r>
+      <w:r>
+        <w:rPr>
+          <w:color w:val="CC7832"/>
+          <w:sz w:val="30"/>
+          <w:szCs w:val="30"/>
+        </w:rPr>
+        <w:t>,</w:t>
+      </w:r>
+      <w:r>
+        <w:rPr>
+          <w:color w:val="CC7832"/>
+          <w:sz w:val="30"/>
+          <w:szCs w:val="30"/>
+        </w:rPr>
+        <w:br/>
+      </w:r>
+      <w:r>
+        <w:rPr>
+          <w:color w:val="CC7832"/>
+          <w:sz w:val="30"/>
+          <w:szCs w:val="30"/>
+        </w:rPr>
+        <w:br/>
+      </w:r>
+      <w:r>
+        <w:rPr>
+          <w:color w:val="A9B7C6"/>
+          <w:sz w:val="30"/>
+          <w:szCs w:val="30"/>
+        </w:rPr>
+        <w:t>]</w:t>
+      </w:r>
+      <w:r>
+        <w:rPr>
+          <w:color w:val="CC7832"/>
+          <w:sz w:val="30"/>
+          <w:szCs w:val="30"/>
+        </w:rPr>
+        <w:t>;</w:t>
+      </w:r>
+    </w:p>
+    <w:p>
+      <w:pPr>
+        <w:pStyle w:val="ListParagraph"/>
+        <w:spacing w:after="0" w:line="240" w:lineRule="auto"/>
+        <w:ind w:right="-1080"/>
+        <w:rPr>
+          <w:sz w:val="36"/>
+          <w:szCs w:val="32"/>
+        </w:rPr>
+      </w:pPr>
+    </w:p>
+    <w:p>
+      <w:pPr>
+        <w:pStyle w:val="ListParagraph"/>
+        <w:spacing w:after="0" w:line="240" w:lineRule="auto"/>
+        <w:ind w:right="-1080"/>
+        <w:rPr>
+          <w:color w:val="2E74B5" w:themeColor="accent1" w:themeShade="BF"/>
+          <w:sz w:val="36"/>
+          <w:szCs w:val="32"/>
+        </w:rPr>
+      </w:pPr>
+      <w:r>
+        <w:rPr>
+          <w:sz w:val="36"/>
+          <w:szCs w:val="32"/>
+        </w:rPr>
+        <w:lastRenderedPageBreak/>
+        <w:t xml:space="preserve">12) </w:t>
+      </w:r>
+      <w:r>
+        <w:rPr>
+          <w:sz w:val="36"/>
+          <w:szCs w:val="32"/>
+        </w:rPr>
+        <w:t>Paste the previous index.blade.php code in</w:t>
+      </w:r>
+      <w:r>
+        <w:rPr>
+          <w:sz w:val="36"/>
+          <w:szCs w:val="32"/>
+        </w:rPr>
+        <w:t xml:space="preserve"> index.vue and remove blade components because it will not be render.</w:t>
+      </w:r>
+      <w:r>
+        <w:rPr>
+          <w:sz w:val="36"/>
+          <w:szCs w:val="32"/>
+        </w:rPr>
+        <w:t xml:space="preserve"> And run </w:t>
+      </w:r>
+      <w:r>
+        <w:rPr>
+          <w:color w:val="2E74B5" w:themeColor="accent1" w:themeShade="BF"/>
+          <w:sz w:val="36"/>
+          <w:szCs w:val="32"/>
+        </w:rPr>
+        <w:t>npm run watch</w:t>
+      </w:r>
+      <w:r>
+        <w:rPr>
+          <w:color w:val="2E74B5" w:themeColor="accent1" w:themeShade="BF"/>
+          <w:sz w:val="36"/>
+          <w:szCs w:val="32"/>
+        </w:rPr>
+        <w:t>.</w:t>
+      </w:r>
+    </w:p>
+    <w:p>
+      <w:pPr>
+        <w:pStyle w:val="ListParagraph"/>
+        <w:spacing w:after="0" w:line="240" w:lineRule="auto"/>
+        <w:ind w:right="-1080"/>
+        <w:rPr>
+          <w:color w:val="C00000"/>
+          <w:sz w:val="36"/>
+          <w:szCs w:val="32"/>
+        </w:rPr>
+      </w:pPr>
+      <w:r>
+        <w:rPr>
+          <w:color w:val="C00000"/>
+          <w:sz w:val="36"/>
+          <w:szCs w:val="32"/>
+        </w:rPr>
+        <w:t>Warning:</w:t>
+      </w:r>
+      <w:r>
+        <w:rPr>
+          <w:color w:val="C00000"/>
+          <w:sz w:val="36"/>
+          <w:szCs w:val="32"/>
+        </w:rPr>
+        <w:t xml:space="preserve"> If there is any kind of blade components. Vue will not work</w:t>
+      </w:r>
+    </w:p>
+    <w:p>
+      <w:pPr>
+        <w:pStyle w:val="ListParagraph"/>
+        <w:spacing w:after="0" w:line="240" w:lineRule="auto"/>
+        <w:ind w:right="-1080"/>
+        <w:rPr>
+          <w:color w:val="C00000"/>
+          <w:sz w:val="36"/>
+          <w:szCs w:val="32"/>
+        </w:rPr>
+      </w:pPr>
+    </w:p>
+    <w:p>
+      <w:pPr>
+        <w:pStyle w:val="ListParagraph"/>
+        <w:spacing w:after="0" w:line="240" w:lineRule="auto"/>
+        <w:ind w:right="-1080"/>
+        <w:rPr>
+          <w:color w:val="C00000"/>
+          <w:sz w:val="36"/>
+          <w:szCs w:val="32"/>
+        </w:rPr>
+      </w:pPr>
+      <w:r>
+        <w:rPr>
+          <w:color w:val="C00000"/>
+          <w:sz w:val="36"/>
+          <w:szCs w:val="32"/>
+        </w:rPr>
+        <w:t>13) us</w:t>
       </w:r>
       <w:bookmarkStart w:id="0" w:name="_GoBack"/>
       <w:bookmarkEnd w:id="0"/>
@@ -2066,7 +4082,7 @@
   <w:abstractNum w:abstractNumId="1" w15:restartNumberingAfterBreak="0">
     <w:nsid w:val="05BB0B29"/>
     <w:multiLevelType w:val="hybridMultilevel"/>
-    <w:tmpl w:val="CA4A0D4C"/>
+    <w:tmpl w:val="60E84216"/>
     <w:lvl w:ilvl="0" w:tplc="0409000F">
       <w:start w:val="1"/>
       <w:numFmt w:val="decimal"/>

</xml_diff>

<commit_message>
crud operation of country is done throgh vue
</commit_message>
<xml_diff>
--- a/steps.docx
+++ b/steps.docx
@@ -3943,14 +3943,110 @@
           <w:szCs w:val="32"/>
         </w:rPr>
       </w:pPr>
-      <w:r>
+    </w:p>
+    <w:p>
+      <w:pPr>
+        <w:pStyle w:val="ListParagraph"/>
+        <w:numPr>
+          <w:ilvl w:val="0"/>
+          <w:numId w:val="12"/>
+        </w:numPr>
+        <w:spacing w:after="0" w:line="240" w:lineRule="auto"/>
+        <w:ind w:right="-1080"/>
         <w:rPr>
           <w:color w:val="C00000"/>
           <w:sz w:val="36"/>
           <w:szCs w:val="32"/>
         </w:rPr>
-        <w:t>13) us</w:t>
-      </w:r>
+      </w:pPr>
+      <w:r>
+        <w:rPr>
+          <w:color w:val="000000" w:themeColor="text1"/>
+          <w:sz w:val="36"/>
+          <w:szCs w:val="32"/>
+        </w:rPr>
+        <w:t xml:space="preserve">If Vue router works weirdly use </w:t>
+      </w:r>
+      <w:r>
+        <w:rPr>
+          <w:color w:val="1F4E79" w:themeColor="accent1" w:themeShade="80"/>
+          <w:sz w:val="36"/>
+          <w:szCs w:val="32"/>
+        </w:rPr>
+        <w:t>npm run watch</w:t>
+      </w:r>
+      <w:r>
+        <w:rPr>
+          <w:color w:val="1F4E79" w:themeColor="accent1" w:themeShade="80"/>
+          <w:sz w:val="36"/>
+          <w:szCs w:val="32"/>
+        </w:rPr>
+        <w:t>.</w:t>
+      </w:r>
+    </w:p>
+    <w:p>
+      <w:pPr>
+        <w:pStyle w:val="ListParagraph"/>
+        <w:numPr>
+          <w:ilvl w:val="0"/>
+          <w:numId w:val="12"/>
+        </w:numPr>
+        <w:spacing w:after="0" w:line="240" w:lineRule="auto"/>
+        <w:ind w:right="-1080"/>
+        <w:rPr>
+          <w:color w:val="C00000"/>
+          <w:sz w:val="36"/>
+          <w:szCs w:val="32"/>
+        </w:rPr>
+      </w:pPr>
+      <w:r>
+        <w:rPr>
+          <w:color w:val="000000" w:themeColor="text1"/>
+          <w:sz w:val="36"/>
+          <w:szCs w:val="32"/>
+        </w:rPr>
+        <w:t xml:space="preserve">For invalid date time install </w:t>
+      </w:r>
+      <w:r>
+        <w:rPr>
+          <w:color w:val="1F4E79" w:themeColor="accent1" w:themeShade="80"/>
+          <w:sz w:val="36"/>
+          <w:szCs w:val="32"/>
+        </w:rPr>
+        <w:t xml:space="preserve">npm install moment </w:t>
+      </w:r>
+      <w:r>
+        <w:rPr>
+          <w:color w:val="1F4E79" w:themeColor="accent1" w:themeShade="80"/>
+          <w:sz w:val="36"/>
+          <w:szCs w:val="32"/>
+        </w:rPr>
+        <w:t>–</w:t>
+      </w:r>
+      <w:r>
+        <w:rPr>
+          <w:color w:val="1F4E79" w:themeColor="accent1" w:themeShade="80"/>
+          <w:sz w:val="36"/>
+          <w:szCs w:val="32"/>
+        </w:rPr>
+        <w:t>save</w:t>
+      </w:r>
+    </w:p>
+    <w:p>
+      <w:pPr>
+        <w:pStyle w:val="ListParagraph"/>
+        <w:numPr>
+          <w:ilvl w:val="0"/>
+          <w:numId w:val="12"/>
+        </w:numPr>
+        <w:spacing w:after="0" w:line="240" w:lineRule="auto"/>
+        <w:ind w:right="-1080"/>
+        <w:rPr>
+          <w:color w:val="C00000"/>
+          <w:sz w:val="36"/>
+          <w:szCs w:val="32"/>
+        </w:rPr>
+      </w:pPr>
       <w:bookmarkStart w:id="0" w:name="_GoBack"/>
       <w:bookmarkEnd w:id="0"/>
     </w:p>
@@ -4483,7 +4579,7 @@
   <w:abstractNum w:abstractNumId="5" w15:restartNumberingAfterBreak="0">
     <w:nsid w:val="1E421408"/>
     <w:multiLevelType w:val="hybridMultilevel"/>
-    <w:tmpl w:val="44480944"/>
+    <w:tmpl w:val="423A33E2"/>
     <w:lvl w:ilvl="0" w:tplc="04090001">
       <w:start w:val="1"/>
       <w:numFmt w:val="bullet"/>

</xml_diff>